<commit_message>
-Additional Functions added to the Research Document -Dummy code written for currently planned functions -Random Number Generation function implemented, issues with numbers being generated always being positive
</commit_message>
<xml_diff>
--- a/PC Frontend/PC Frontend - Research.docx
+++ b/PC Frontend/PC Frontend - Research.docx
@@ -263,30 +263,6 @@
     </w:p>
     <w:p>
       <w:pPr>
-        <w:pStyle w:val="ListParagraph"/>
-        <w:numPr>
-          <w:ilvl w:val="0"/>
-          <w:numId w:val="1"/>
-        </w:numPr>
-      </w:pPr>
-      <w:r>
-        <w:t>Functions for locking the motion of each axis.</w:t>
-      </w:r>
-    </w:p>
-    <w:p>
-      <w:pPr>
-        <w:pStyle w:val="ListParagraph"/>
-        <w:numPr>
-          <w:ilvl w:val="0"/>
-          <w:numId w:val="1"/>
-        </w:numPr>
-      </w:pPr>
-      <w:r>
-        <w:t>Functions for freeing the motion of each axis.</w:t>
-      </w:r>
-    </w:p>
-    <w:p>
-      <w:pPr>
         <w:rPr>
           <w:b/>
         </w:rPr>
@@ -331,7 +307,13 @@
         </w:numPr>
       </w:pPr>
       <w:r>
-        <w:t>Active system for inflating lifting bag.</w:t>
+        <w:t>Activ</w:t>
+      </w:r>
+      <w:r>
+        <w:t>ate</w:t>
+      </w:r>
+      <w:r>
+        <w:t xml:space="preserve"> system for inflating lifting bag.</w:t>
       </w:r>
     </w:p>
     <w:p>
@@ -343,9 +325,16 @@
         </w:numPr>
       </w:pPr>
       <w:r>
-        <w:t>Deactivate system for inflating lifting bag.</w:t>
-      </w:r>
-    </w:p>
+        <w:t>Deactivate s</w:t>
+      </w:r>
+      <w:bookmarkStart w:id="0" w:name="_GoBack"/>
+      <w:bookmarkEnd w:id="0"/>
+      <w:r>
+        <w:t>ystem for inflating lifting bag.</w:t>
+      </w:r>
+    </w:p>
+    <w:p/>
+    <w:p/>
     <w:p/>
     <w:p>
       <w:pPr>
@@ -398,9 +387,107 @@
       </w:r>
     </w:p>
     <w:p>
-      <w:bookmarkStart w:id="0" w:name="_GoBack"/>
-      <w:bookmarkEnd w:id="0"/>
-    </w:p>
+      <w:pPr>
+        <w:rPr>
+          <w:b/>
+        </w:rPr>
+      </w:pPr>
+      <w:r>
+        <w:rPr>
+          <w:b/>
+        </w:rPr>
+        <w:t>Distance Measurement:</w:t>
+      </w:r>
+    </w:p>
+    <w:p>
+      <w:pPr>
+        <w:pStyle w:val="ListParagraph"/>
+        <w:numPr>
+          <w:ilvl w:val="0"/>
+          <w:numId w:val="5"/>
+        </w:numPr>
+      </w:pPr>
+      <w:r>
+        <w:t>Get Distance Measurement</w:t>
+      </w:r>
+      <w:r>
+        <w:t>.</w:t>
+      </w:r>
+    </w:p>
+    <w:p>
+      <w:pPr>
+        <w:pStyle w:val="ListParagraph"/>
+        <w:numPr>
+          <w:ilvl w:val="0"/>
+          <w:numId w:val="5"/>
+        </w:numPr>
+      </w:pPr>
+      <w:r>
+        <w:t>Deactivate Distance Measurement Capability</w:t>
+      </w:r>
+      <w:r>
+        <w:t>.</w:t>
+      </w:r>
+    </w:p>
+    <w:p>
+      <w:pPr>
+        <w:pStyle w:val="ListParagraph"/>
+        <w:numPr>
+          <w:ilvl w:val="0"/>
+          <w:numId w:val="5"/>
+        </w:numPr>
+      </w:pPr>
+      <w:r>
+        <w:t>Active Distance Measurement Capability</w:t>
+      </w:r>
+      <w:r>
+        <w:t>.</w:t>
+      </w:r>
+    </w:p>
+    <w:p>
+      <w:pPr>
+        <w:rPr>
+          <w:b/>
+        </w:rPr>
+      </w:pPr>
+      <w:r>
+        <w:rPr>
+          <w:b/>
+        </w:rPr>
+        <w:t>Platform Levelling System:</w:t>
+      </w:r>
+    </w:p>
+    <w:p>
+      <w:pPr>
+        <w:pStyle w:val="ListParagraph"/>
+        <w:numPr>
+          <w:ilvl w:val="0"/>
+          <w:numId w:val="6"/>
+        </w:numPr>
+        <w:rPr>
+          <w:b/>
+        </w:rPr>
+      </w:pPr>
+      <w:r>
+        <w:t>Get platform angles to horizontal.</w:t>
+      </w:r>
+    </w:p>
+    <w:p>
+      <w:pPr>
+        <w:pStyle w:val="ListParagraph"/>
+        <w:numPr>
+          <w:ilvl w:val="0"/>
+          <w:numId w:val="6"/>
+        </w:numPr>
+        <w:rPr>
+          <w:b/>
+        </w:rPr>
+      </w:pPr>
+      <w:r>
+        <w:t>Rotate platform bolt.</w:t>
+      </w:r>
+    </w:p>
+    <w:p/>
     <w:sectPr>
       <w:pgSz w:w="11906" w:h="16838"/>
       <w:pgMar w:top="1440" w:right="1440" w:bottom="1440" w:left="1440" w:header="708" w:footer="708" w:gutter="0"/>
@@ -414,6 +501,92 @@
 <file path=word/numbering.xml><?xml version="1.0" encoding="utf-8"?>
 <w:numbering xmlns:wpc="http://schemas.microsoft.com/office/word/2010/wordprocessingCanvas" xmlns:cx="http://schemas.microsoft.com/office/drawing/2014/chartex" xmlns:cx1="http://schemas.microsoft.com/office/drawing/2015/9/8/chartex" xmlns:cx2="http://schemas.microsoft.com/office/drawing/2015/10/21/chartex" xmlns:cx3="http://schemas.microsoft.com/office/drawing/2016/5/9/chartex" xmlns:cx4="http://schemas.microsoft.com/office/drawing/2016/5/10/chartex" xmlns:cx5="http://schemas.microsoft.com/office/drawing/2016/5/11/chartex" xmlns:cx6="http://schemas.microsoft.com/office/drawing/2016/5/12/chartex" xmlns:cx7="http://schemas.microsoft.com/office/drawing/2016/5/13/chartex" xmlns:cx8="http://schemas.microsoft.com/office/drawing/2016/5/14/chartex" xmlns:mc="http://schemas.openxmlformats.org/markup-compatibility/2006" xmlns:aink="http://schemas.microsoft.com/office/drawing/2016/ink" xmlns:am3d="http://schemas.microsoft.com/office/drawing/2017/model3d" xmlns:o="urn:schemas-microsoft-com:office:office" xmlns:r="http://schemas.openxmlformats.org/officeDocument/2006/relationships" xmlns:m="http://schemas.openxmlformats.org/officeDocument/2006/math" xmlns:v="urn:schemas-microsoft-com:vml" xmlns:wp14="http://schemas.microsoft.com/office/word/2010/wordprocessingDrawing" xmlns:wp="http://schemas.openxmlformats.org/drawingml/2006/wordprocessingDrawing" xmlns:w10="urn:schemas-microsoft-com:office:word" xmlns:w="http://schemas.openxmlformats.org/wordprocessingml/2006/main" xmlns:w14="http://schemas.microsoft.com/office/word/2010/wordml" xmlns:w15="http://schemas.microsoft.com/office/word/2012/wordml" xmlns:w16cid="http://schemas.microsoft.com/office/word/2016/wordml/cid" xmlns:w16se="http://schemas.microsoft.com/office/word/2015/wordml/symex" xmlns:wpg="http://schemas.microsoft.com/office/word/2010/wordprocessingGroup" xmlns:wpi="http://schemas.microsoft.com/office/word/2010/wordprocessingInk" xmlns:wne="http://schemas.microsoft.com/office/word/2006/wordml" xmlns:wps="http://schemas.microsoft.com/office/word/2010/wordprocessingShape" mc:Ignorable="w14 w15 w16se w16cid wp14">
   <w:abstractNum w:abstractNumId="0" w15:restartNumberingAfterBreak="0">
+    <w:nsid w:val="08281DCA"/>
+    <w:multiLevelType w:val="hybridMultilevel"/>
+    <w:tmpl w:val="26A4B984"/>
+    <w:lvl w:ilvl="0" w:tplc="0809000F">
+      <w:start w:val="1"/>
+      <w:numFmt w:val="decimal"/>
+      <w:lvlText w:val="%1."/>
+      <w:lvlJc w:val="left"/>
+      <w:pPr>
+        <w:ind w:left="720" w:hanging="360"/>
+      </w:pPr>
+    </w:lvl>
+    <w:lvl w:ilvl="1" w:tplc="08090019" w:tentative="1">
+      <w:start w:val="1"/>
+      <w:numFmt w:val="lowerLetter"/>
+      <w:lvlText w:val="%2."/>
+      <w:lvlJc w:val="left"/>
+      <w:pPr>
+        <w:ind w:left="1440" w:hanging="360"/>
+      </w:pPr>
+    </w:lvl>
+    <w:lvl w:ilvl="2" w:tplc="0809001B" w:tentative="1">
+      <w:start w:val="1"/>
+      <w:numFmt w:val="lowerRoman"/>
+      <w:lvlText w:val="%3."/>
+      <w:lvlJc w:val="right"/>
+      <w:pPr>
+        <w:ind w:left="2160" w:hanging="180"/>
+      </w:pPr>
+    </w:lvl>
+    <w:lvl w:ilvl="3" w:tplc="0809000F" w:tentative="1">
+      <w:start w:val="1"/>
+      <w:numFmt w:val="decimal"/>
+      <w:lvlText w:val="%4."/>
+      <w:lvlJc w:val="left"/>
+      <w:pPr>
+        <w:ind w:left="2880" w:hanging="360"/>
+      </w:pPr>
+    </w:lvl>
+    <w:lvl w:ilvl="4" w:tplc="08090019" w:tentative="1">
+      <w:start w:val="1"/>
+      <w:numFmt w:val="lowerLetter"/>
+      <w:lvlText w:val="%5."/>
+      <w:lvlJc w:val="left"/>
+      <w:pPr>
+        <w:ind w:left="3600" w:hanging="360"/>
+      </w:pPr>
+    </w:lvl>
+    <w:lvl w:ilvl="5" w:tplc="0809001B" w:tentative="1">
+      <w:start w:val="1"/>
+      <w:numFmt w:val="lowerRoman"/>
+      <w:lvlText w:val="%6."/>
+      <w:lvlJc w:val="right"/>
+      <w:pPr>
+        <w:ind w:left="4320" w:hanging="180"/>
+      </w:pPr>
+    </w:lvl>
+    <w:lvl w:ilvl="6" w:tplc="0809000F" w:tentative="1">
+      <w:start w:val="1"/>
+      <w:numFmt w:val="decimal"/>
+      <w:lvlText w:val="%7."/>
+      <w:lvlJc w:val="left"/>
+      <w:pPr>
+        <w:ind w:left="5040" w:hanging="360"/>
+      </w:pPr>
+    </w:lvl>
+    <w:lvl w:ilvl="7" w:tplc="08090019" w:tentative="1">
+      <w:start w:val="1"/>
+      <w:numFmt w:val="lowerLetter"/>
+      <w:lvlText w:val="%8."/>
+      <w:lvlJc w:val="left"/>
+      <w:pPr>
+        <w:ind w:left="5760" w:hanging="360"/>
+      </w:pPr>
+    </w:lvl>
+    <w:lvl w:ilvl="8" w:tplc="0809001B" w:tentative="1">
+      <w:start w:val="1"/>
+      <w:numFmt w:val="lowerRoman"/>
+      <w:lvlText w:val="%9."/>
+      <w:lvlJc w:val="right"/>
+      <w:pPr>
+        <w:ind w:left="6480" w:hanging="180"/>
+      </w:pPr>
+    </w:lvl>
+  </w:abstractNum>
+  <w:abstractNum w:abstractNumId="1" w15:restartNumberingAfterBreak="0">
     <w:nsid w:val="187504E8"/>
     <w:multiLevelType w:val="hybridMultilevel"/>
     <w:tmpl w:val="AC361E3A"/>
@@ -526,7 +699,7 @@
       </w:rPr>
     </w:lvl>
   </w:abstractNum>
-  <w:abstractNum w:abstractNumId="1" w15:restartNumberingAfterBreak="0">
+  <w:abstractNum w:abstractNumId="2" w15:restartNumberingAfterBreak="0">
     <w:nsid w:val="394973BA"/>
     <w:multiLevelType w:val="hybridMultilevel"/>
     <w:tmpl w:val="A7BC45D4"/>
@@ -639,7 +812,7 @@
       </w:rPr>
     </w:lvl>
   </w:abstractNum>
-  <w:abstractNum w:abstractNumId="2" w15:restartNumberingAfterBreak="0">
+  <w:abstractNum w:abstractNumId="3" w15:restartNumberingAfterBreak="0">
     <w:nsid w:val="5859120B"/>
     <w:multiLevelType w:val="hybridMultilevel"/>
     <w:tmpl w:val="CE5AF8F2"/>
@@ -752,14 +925,249 @@
       </w:rPr>
     </w:lvl>
   </w:abstractNum>
+  <w:abstractNum w:abstractNumId="4" w15:restartNumberingAfterBreak="0">
+    <w:nsid w:val="71A34475"/>
+    <w:multiLevelType w:val="hybridMultilevel"/>
+    <w:tmpl w:val="DD3E4C16"/>
+    <w:lvl w:ilvl="0" w:tplc="08090001">
+      <w:start w:val="1"/>
+      <w:numFmt w:val="bullet"/>
+      <w:lvlText w:val=""/>
+      <w:lvlJc w:val="left"/>
+      <w:pPr>
+        <w:ind w:left="720" w:hanging="360"/>
+      </w:pPr>
+      <w:rPr>
+        <w:rFonts w:ascii="Symbol" w:hAnsi="Symbol" w:hint="default"/>
+      </w:rPr>
+    </w:lvl>
+    <w:lvl w:ilvl="1" w:tplc="08090003" w:tentative="1">
+      <w:start w:val="1"/>
+      <w:numFmt w:val="bullet"/>
+      <w:lvlText w:val="o"/>
+      <w:lvlJc w:val="left"/>
+      <w:pPr>
+        <w:ind w:left="1440" w:hanging="360"/>
+      </w:pPr>
+      <w:rPr>
+        <w:rFonts w:ascii="Courier New" w:hAnsi="Courier New" w:cs="Courier New" w:hint="default"/>
+      </w:rPr>
+    </w:lvl>
+    <w:lvl w:ilvl="2" w:tplc="08090005" w:tentative="1">
+      <w:start w:val="1"/>
+      <w:numFmt w:val="bullet"/>
+      <w:lvlText w:val=""/>
+      <w:lvlJc w:val="left"/>
+      <w:pPr>
+        <w:ind w:left="2160" w:hanging="360"/>
+      </w:pPr>
+      <w:rPr>
+        <w:rFonts w:ascii="Wingdings" w:hAnsi="Wingdings" w:hint="default"/>
+      </w:rPr>
+    </w:lvl>
+    <w:lvl w:ilvl="3" w:tplc="08090001" w:tentative="1">
+      <w:start w:val="1"/>
+      <w:numFmt w:val="bullet"/>
+      <w:lvlText w:val=""/>
+      <w:lvlJc w:val="left"/>
+      <w:pPr>
+        <w:ind w:left="2880" w:hanging="360"/>
+      </w:pPr>
+      <w:rPr>
+        <w:rFonts w:ascii="Symbol" w:hAnsi="Symbol" w:hint="default"/>
+      </w:rPr>
+    </w:lvl>
+    <w:lvl w:ilvl="4" w:tplc="08090003" w:tentative="1">
+      <w:start w:val="1"/>
+      <w:numFmt w:val="bullet"/>
+      <w:lvlText w:val="o"/>
+      <w:lvlJc w:val="left"/>
+      <w:pPr>
+        <w:ind w:left="3600" w:hanging="360"/>
+      </w:pPr>
+      <w:rPr>
+        <w:rFonts w:ascii="Courier New" w:hAnsi="Courier New" w:cs="Courier New" w:hint="default"/>
+      </w:rPr>
+    </w:lvl>
+    <w:lvl w:ilvl="5" w:tplc="08090005" w:tentative="1">
+      <w:start w:val="1"/>
+      <w:numFmt w:val="bullet"/>
+      <w:lvlText w:val=""/>
+      <w:lvlJc w:val="left"/>
+      <w:pPr>
+        <w:ind w:left="4320" w:hanging="360"/>
+      </w:pPr>
+      <w:rPr>
+        <w:rFonts w:ascii="Wingdings" w:hAnsi="Wingdings" w:hint="default"/>
+      </w:rPr>
+    </w:lvl>
+    <w:lvl w:ilvl="6" w:tplc="08090001" w:tentative="1">
+      <w:start w:val="1"/>
+      <w:numFmt w:val="bullet"/>
+      <w:lvlText w:val=""/>
+      <w:lvlJc w:val="left"/>
+      <w:pPr>
+        <w:ind w:left="5040" w:hanging="360"/>
+      </w:pPr>
+      <w:rPr>
+        <w:rFonts w:ascii="Symbol" w:hAnsi="Symbol" w:hint="default"/>
+      </w:rPr>
+    </w:lvl>
+    <w:lvl w:ilvl="7" w:tplc="08090003" w:tentative="1">
+      <w:start w:val="1"/>
+      <w:numFmt w:val="bullet"/>
+      <w:lvlText w:val="o"/>
+      <w:lvlJc w:val="left"/>
+      <w:pPr>
+        <w:ind w:left="5760" w:hanging="360"/>
+      </w:pPr>
+      <w:rPr>
+        <w:rFonts w:ascii="Courier New" w:hAnsi="Courier New" w:cs="Courier New" w:hint="default"/>
+      </w:rPr>
+    </w:lvl>
+    <w:lvl w:ilvl="8" w:tplc="08090005" w:tentative="1">
+      <w:start w:val="1"/>
+      <w:numFmt w:val="bullet"/>
+      <w:lvlText w:val=""/>
+      <w:lvlJc w:val="left"/>
+      <w:pPr>
+        <w:ind w:left="6480" w:hanging="360"/>
+      </w:pPr>
+      <w:rPr>
+        <w:rFonts w:ascii="Wingdings" w:hAnsi="Wingdings" w:hint="default"/>
+      </w:rPr>
+    </w:lvl>
+  </w:abstractNum>
+  <w:abstractNum w:abstractNumId="5" w15:restartNumberingAfterBreak="0">
+    <w:nsid w:val="71CA30E2"/>
+    <w:multiLevelType w:val="hybridMultilevel"/>
+    <w:tmpl w:val="3850A2BC"/>
+    <w:lvl w:ilvl="0" w:tplc="08090001">
+      <w:start w:val="1"/>
+      <w:numFmt w:val="bullet"/>
+      <w:lvlText w:val=""/>
+      <w:lvlJc w:val="left"/>
+      <w:pPr>
+        <w:ind w:left="720" w:hanging="360"/>
+      </w:pPr>
+      <w:rPr>
+        <w:rFonts w:ascii="Symbol" w:hAnsi="Symbol" w:hint="default"/>
+      </w:rPr>
+    </w:lvl>
+    <w:lvl w:ilvl="1" w:tplc="08090003" w:tentative="1">
+      <w:start w:val="1"/>
+      <w:numFmt w:val="bullet"/>
+      <w:lvlText w:val="o"/>
+      <w:lvlJc w:val="left"/>
+      <w:pPr>
+        <w:ind w:left="1440" w:hanging="360"/>
+      </w:pPr>
+      <w:rPr>
+        <w:rFonts w:ascii="Courier New" w:hAnsi="Courier New" w:cs="Courier New" w:hint="default"/>
+      </w:rPr>
+    </w:lvl>
+    <w:lvl w:ilvl="2" w:tplc="08090005" w:tentative="1">
+      <w:start w:val="1"/>
+      <w:numFmt w:val="bullet"/>
+      <w:lvlText w:val=""/>
+      <w:lvlJc w:val="left"/>
+      <w:pPr>
+        <w:ind w:left="2160" w:hanging="360"/>
+      </w:pPr>
+      <w:rPr>
+        <w:rFonts w:ascii="Wingdings" w:hAnsi="Wingdings" w:hint="default"/>
+      </w:rPr>
+    </w:lvl>
+    <w:lvl w:ilvl="3" w:tplc="08090001" w:tentative="1">
+      <w:start w:val="1"/>
+      <w:numFmt w:val="bullet"/>
+      <w:lvlText w:val=""/>
+      <w:lvlJc w:val="left"/>
+      <w:pPr>
+        <w:ind w:left="2880" w:hanging="360"/>
+      </w:pPr>
+      <w:rPr>
+        <w:rFonts w:ascii="Symbol" w:hAnsi="Symbol" w:hint="default"/>
+      </w:rPr>
+    </w:lvl>
+    <w:lvl w:ilvl="4" w:tplc="08090003" w:tentative="1">
+      <w:start w:val="1"/>
+      <w:numFmt w:val="bullet"/>
+      <w:lvlText w:val="o"/>
+      <w:lvlJc w:val="left"/>
+      <w:pPr>
+        <w:ind w:left="3600" w:hanging="360"/>
+      </w:pPr>
+      <w:rPr>
+        <w:rFonts w:ascii="Courier New" w:hAnsi="Courier New" w:cs="Courier New" w:hint="default"/>
+      </w:rPr>
+    </w:lvl>
+    <w:lvl w:ilvl="5" w:tplc="08090005" w:tentative="1">
+      <w:start w:val="1"/>
+      <w:numFmt w:val="bullet"/>
+      <w:lvlText w:val=""/>
+      <w:lvlJc w:val="left"/>
+      <w:pPr>
+        <w:ind w:left="4320" w:hanging="360"/>
+      </w:pPr>
+      <w:rPr>
+        <w:rFonts w:ascii="Wingdings" w:hAnsi="Wingdings" w:hint="default"/>
+      </w:rPr>
+    </w:lvl>
+    <w:lvl w:ilvl="6" w:tplc="08090001" w:tentative="1">
+      <w:start w:val="1"/>
+      <w:numFmt w:val="bullet"/>
+      <w:lvlText w:val=""/>
+      <w:lvlJc w:val="left"/>
+      <w:pPr>
+        <w:ind w:left="5040" w:hanging="360"/>
+      </w:pPr>
+      <w:rPr>
+        <w:rFonts w:ascii="Symbol" w:hAnsi="Symbol" w:hint="default"/>
+      </w:rPr>
+    </w:lvl>
+    <w:lvl w:ilvl="7" w:tplc="08090003" w:tentative="1">
+      <w:start w:val="1"/>
+      <w:numFmt w:val="bullet"/>
+      <w:lvlText w:val="o"/>
+      <w:lvlJc w:val="left"/>
+      <w:pPr>
+        <w:ind w:left="5760" w:hanging="360"/>
+      </w:pPr>
+      <w:rPr>
+        <w:rFonts w:ascii="Courier New" w:hAnsi="Courier New" w:cs="Courier New" w:hint="default"/>
+      </w:rPr>
+    </w:lvl>
+    <w:lvl w:ilvl="8" w:tplc="08090005" w:tentative="1">
+      <w:start w:val="1"/>
+      <w:numFmt w:val="bullet"/>
+      <w:lvlText w:val=""/>
+      <w:lvlJc w:val="left"/>
+      <w:pPr>
+        <w:ind w:left="6480" w:hanging="360"/>
+      </w:pPr>
+      <w:rPr>
+        <w:rFonts w:ascii="Wingdings" w:hAnsi="Wingdings" w:hint="default"/>
+      </w:rPr>
+    </w:lvl>
+  </w:abstractNum>
   <w:num w:numId="1">
+    <w:abstractNumId w:val="2"/>
+  </w:num>
+  <w:num w:numId="2">
     <w:abstractNumId w:val="1"/>
   </w:num>
-  <w:num w:numId="2">
+  <w:num w:numId="3">
+    <w:abstractNumId w:val="3"/>
+  </w:num>
+  <w:num w:numId="4">
     <w:abstractNumId w:val="0"/>
   </w:num>
-  <w:num w:numId="3">
-    <w:abstractNumId w:val="2"/>
+  <w:num w:numId="5">
+    <w:abstractNumId w:val="4"/>
+  </w:num>
+  <w:num w:numId="6">
+    <w:abstractNumId w:val="5"/>
   </w:num>
 </w:numbering>
 </file>

</xml_diff>

<commit_message>
-Updated Research Document to include ammended function requirements -Updated frontend cpp code to include ammended function requirements -Started development of function code
</commit_message>
<xml_diff>
--- a/PC Frontend/PC Frontend - Research.docx
+++ b/PC Frontend/PC Frontend - Research.docx
@@ -208,9 +208,12 @@
           <w:ilvl w:val="0"/>
           <w:numId w:val="1"/>
         </w:numPr>
-      </w:pPr>
-      <w:r>
-        <w:t>Axial and Lateral Movement Control Functions, preferably take a desired velocity from the Python Program.</w:t>
+        <w:rPr>
+          <w:b/>
+        </w:rPr>
+      </w:pPr>
+      <w:r>
+        <w:t>Send percentage thrust for each ROV movement direction.</w:t>
       </w:r>
     </w:p>
     <w:p>
@@ -220,9 +223,12 @@
           <w:ilvl w:val="0"/>
           <w:numId w:val="1"/>
         </w:numPr>
-      </w:pPr>
-      <w:r>
-        <w:t>Vertical Movement Control Function, preferably take a desired velocity from the Python Program.</w:t>
+        <w:rPr>
+          <w:b/>
+        </w:rPr>
+      </w:pPr>
+      <w:r>
+        <w:t>Send percentage thrust for a single ROV movement direction.</w:t>
       </w:r>
     </w:p>
     <w:p>
@@ -232,9 +238,12 @@
           <w:ilvl w:val="0"/>
           <w:numId w:val="1"/>
         </w:numPr>
-      </w:pPr>
-      <w:r>
-        <w:t>Pitch Control Function, preferably take a desired angle from the Python Program.</w:t>
+        <w:rPr>
+          <w:b/>
+        </w:rPr>
+      </w:pPr>
+      <w:r>
+        <w:t>Get readings from IMU.</w:t>
       </w:r>
     </w:p>
     <w:p>
@@ -244,9 +253,12 @@
           <w:ilvl w:val="0"/>
           <w:numId w:val="1"/>
         </w:numPr>
-      </w:pPr>
-      <w:r>
-        <w:t>Yaw Control Function, preferably take a desired angle from the Python Program.</w:t>
+        <w:rPr>
+          <w:b/>
+        </w:rPr>
+      </w:pPr>
+      <w:r>
+        <w:t>Get depth measurement.</w:t>
       </w:r>
     </w:p>
     <w:p>
@@ -256,9 +268,42 @@
           <w:ilvl w:val="0"/>
           <w:numId w:val="1"/>
         </w:numPr>
-      </w:pPr>
-      <w:r>
-        <w:t>Roll Control Function, preferably take a desired angle from the Python Program.</w:t>
+        <w:rPr>
+          <w:b/>
+        </w:rPr>
+      </w:pPr>
+      <w:r>
+        <w:t>Control of axis stabilisation.</w:t>
+      </w:r>
+    </w:p>
+    <w:p>
+      <w:pPr>
+        <w:pStyle w:val="ListParagraph"/>
+        <w:numPr>
+          <w:ilvl w:val="0"/>
+          <w:numId w:val="1"/>
+        </w:numPr>
+        <w:rPr>
+          <w:b/>
+        </w:rPr>
+      </w:pPr>
+      <w:r>
+        <w:t>Changing PID values.</w:t>
+      </w:r>
+    </w:p>
+    <w:p>
+      <w:pPr>
+        <w:pStyle w:val="ListParagraph"/>
+        <w:numPr>
+          <w:ilvl w:val="0"/>
+          <w:numId w:val="1"/>
+        </w:numPr>
+        <w:rPr>
+          <w:b/>
+        </w:rPr>
+      </w:pPr>
+      <w:r>
+        <w:t>Clear PID Integral/Derivative Flag</w:t>
       </w:r>
     </w:p>
     <w:p>
@@ -325,168 +370,273 @@
         </w:numPr>
       </w:pPr>
       <w:r>
-        <w:t>Deactivate s</w:t>
+        <w:t>Deactivate system for inflating lifting bag.</w:t>
+      </w:r>
+    </w:p>
+    <w:p>
+      <w:pPr>
+        <w:rPr>
+          <w:b/>
+        </w:rPr>
+      </w:pPr>
+    </w:p>
+    <w:p>
+      <w:pPr>
+        <w:rPr>
+          <w:b/>
+        </w:rPr>
+      </w:pPr>
+    </w:p>
+    <w:p>
+      <w:pPr>
+        <w:rPr>
+          <w:b/>
+        </w:rPr>
+      </w:pPr>
+    </w:p>
+    <w:p>
+      <w:pPr>
+        <w:rPr>
+          <w:b/>
+        </w:rPr>
+      </w:pPr>
+      <w:r>
+        <w:rPr>
+          <w:b/>
+        </w:rPr>
+        <w:lastRenderedPageBreak/>
+        <w:t>Grabbing Manipulator:</w:t>
+      </w:r>
+    </w:p>
+    <w:p>
+      <w:pPr>
+        <w:pStyle w:val="ListParagraph"/>
+        <w:numPr>
+          <w:ilvl w:val="0"/>
+          <w:numId w:val="3"/>
+        </w:numPr>
+      </w:pPr>
+      <w:r>
+        <w:t>Close Grabbing Manipulator.</w:t>
+      </w:r>
+    </w:p>
+    <w:p>
+      <w:pPr>
+        <w:pStyle w:val="ListParagraph"/>
+        <w:numPr>
+          <w:ilvl w:val="0"/>
+          <w:numId w:val="3"/>
+        </w:numPr>
+      </w:pPr>
+      <w:r>
+        <w:t>Open Grabbing Manipulator.</w:t>
+      </w:r>
+    </w:p>
+    <w:p>
+      <w:pPr>
+        <w:pStyle w:val="ListParagraph"/>
+        <w:numPr>
+          <w:ilvl w:val="0"/>
+          <w:numId w:val="3"/>
+        </w:numPr>
+      </w:pPr>
+      <w:r>
+        <w:t>Control of Degrees of Freedom.</w:t>
+      </w:r>
+    </w:p>
+    <w:p>
+      <w:pPr>
+        <w:rPr>
+          <w:b/>
+        </w:rPr>
+      </w:pPr>
+      <w:r>
+        <w:rPr>
+          <w:b/>
+        </w:rPr>
+        <w:t>Distance Measurement:</w:t>
+      </w:r>
+    </w:p>
+    <w:p>
+      <w:pPr>
+        <w:pStyle w:val="ListParagraph"/>
+        <w:numPr>
+          <w:ilvl w:val="0"/>
+          <w:numId w:val="5"/>
+        </w:numPr>
+      </w:pPr>
+      <w:r>
+        <w:t>Get Distance Measurement</w:t>
+      </w:r>
+      <w:r>
+        <w:t>.</w:t>
+      </w:r>
+    </w:p>
+    <w:p>
+      <w:pPr>
+        <w:pStyle w:val="ListParagraph"/>
+        <w:numPr>
+          <w:ilvl w:val="0"/>
+          <w:numId w:val="5"/>
+        </w:numPr>
+      </w:pPr>
+      <w:r>
+        <w:t>Deactivate Distance Measurement Capability</w:t>
+      </w:r>
+      <w:r>
+        <w:t>.</w:t>
+      </w:r>
+    </w:p>
+    <w:p>
+      <w:pPr>
+        <w:pStyle w:val="ListParagraph"/>
+        <w:numPr>
+          <w:ilvl w:val="0"/>
+          <w:numId w:val="5"/>
+        </w:numPr>
+      </w:pPr>
+      <w:r>
+        <w:t>Active Distance Measurement Capability</w:t>
+      </w:r>
+      <w:r>
+        <w:t>.</w:t>
+      </w:r>
+    </w:p>
+    <w:p>
+      <w:pPr>
+        <w:rPr>
+          <w:b/>
+        </w:rPr>
+      </w:pPr>
+      <w:r>
+        <w:rPr>
+          <w:b/>
+        </w:rPr>
+        <w:t>Platform Levelling System:</w:t>
+      </w:r>
+    </w:p>
+    <w:p>
+      <w:pPr>
+        <w:pStyle w:val="ListParagraph"/>
+        <w:numPr>
+          <w:ilvl w:val="0"/>
+          <w:numId w:val="6"/>
+        </w:numPr>
+        <w:rPr>
+          <w:b/>
+        </w:rPr>
+      </w:pPr>
+      <w:r>
+        <w:t>Get platform angles to horizontal.</w:t>
+      </w:r>
+    </w:p>
+    <w:p>
+      <w:pPr>
+        <w:pStyle w:val="ListParagraph"/>
+        <w:numPr>
+          <w:ilvl w:val="0"/>
+          <w:numId w:val="6"/>
+        </w:numPr>
+        <w:rPr>
+          <w:b/>
+        </w:rPr>
+      </w:pPr>
+      <w:r>
+        <w:t>Control motor for rotating platform levelling screws.</w:t>
+      </w:r>
+    </w:p>
+    <w:p>
+      <w:pPr>
+        <w:pStyle w:val="ListParagraph"/>
+        <w:numPr>
+          <w:ilvl w:val="0"/>
+          <w:numId w:val="6"/>
+        </w:numPr>
+        <w:rPr>
+          <w:b/>
+        </w:rPr>
+      </w:pPr>
+      <w:r>
+        <w:t>Get seismometer data</w:t>
+      </w:r>
+      <w:r>
+        <w:t xml:space="preserve"> (WIFI)</w:t>
+      </w:r>
+      <w:r>
+        <w:t>.</w:t>
+      </w:r>
+    </w:p>
+    <w:p>
+      <w:pPr>
+        <w:rPr>
+          <w:b/>
+        </w:rPr>
+      </w:pPr>
+      <w:r>
+        <w:rPr>
+          <w:b/>
+        </w:rPr>
+        <w:t>Camera Selection</w:t>
+      </w:r>
+      <w:r>
+        <w:rPr>
+          <w:b/>
+        </w:rPr>
+        <w:t>:</w:t>
+      </w:r>
+    </w:p>
+    <w:p>
+      <w:pPr>
+        <w:pStyle w:val="ListParagraph"/>
+        <w:numPr>
+          <w:ilvl w:val="0"/>
+          <w:numId w:val="8"/>
+        </w:numPr>
+      </w:pPr>
+      <w:r>
+        <w:t>Select currently viewable camera(s).</w:t>
+      </w:r>
+    </w:p>
+    <w:p>
+      <w:pPr>
+        <w:rPr>
+          <w:b/>
+        </w:rPr>
+      </w:pPr>
+      <w:r>
+        <w:rPr>
+          <w:b/>
+        </w:rPr>
+        <w:t>Emergency Stops:</w:t>
+      </w:r>
+    </w:p>
+    <w:p>
+      <w:pPr>
+        <w:pStyle w:val="ListParagraph"/>
+        <w:numPr>
+          <w:ilvl w:val="0"/>
+          <w:numId w:val="8"/>
+        </w:numPr>
+      </w:pPr>
+      <w:r>
+        <w:t>Emergency Thruster shutoff.</w:t>
+      </w:r>
+    </w:p>
+    <w:p>
+      <w:pPr>
+        <w:pStyle w:val="ListParagraph"/>
+        <w:numPr>
+          <w:ilvl w:val="0"/>
+          <w:numId w:val="8"/>
+        </w:numPr>
+      </w:pPr>
+      <w:r>
+        <w:t>Emergency System reset (possibly through hardware watchdog).</w:t>
       </w:r>
       <w:bookmarkStart w:id="0" w:name="_GoBack"/>
       <w:bookmarkEnd w:id="0"/>
-      <w:r>
-        <w:t>ystem for inflating lifting bag.</w:t>
-      </w:r>
     </w:p>
     <w:p/>
-    <w:p/>
-    <w:p/>
-    <w:p>
-      <w:pPr>
-        <w:rPr>
-          <w:b/>
-        </w:rPr>
-      </w:pPr>
-      <w:r>
-        <w:rPr>
-          <w:b/>
-        </w:rPr>
-        <w:lastRenderedPageBreak/>
-        <w:t>Grabbing Manipulator:</w:t>
-      </w:r>
-    </w:p>
-    <w:p>
-      <w:pPr>
-        <w:pStyle w:val="ListParagraph"/>
-        <w:numPr>
-          <w:ilvl w:val="0"/>
-          <w:numId w:val="3"/>
-        </w:numPr>
-      </w:pPr>
-      <w:r>
-        <w:t>Close Grabbing Manipulator.</w:t>
-      </w:r>
-    </w:p>
-    <w:p>
-      <w:pPr>
-        <w:pStyle w:val="ListParagraph"/>
-        <w:numPr>
-          <w:ilvl w:val="0"/>
-          <w:numId w:val="3"/>
-        </w:numPr>
-      </w:pPr>
-      <w:r>
-        <w:t>Open Grabbing Manipulator.</w:t>
-      </w:r>
-    </w:p>
-    <w:p>
-      <w:pPr>
-        <w:pStyle w:val="ListParagraph"/>
-        <w:numPr>
-          <w:ilvl w:val="0"/>
-          <w:numId w:val="3"/>
-        </w:numPr>
-      </w:pPr>
-      <w:r>
-        <w:t>Control of Degrees of Freedom.</w:t>
-      </w:r>
-    </w:p>
-    <w:p>
-      <w:pPr>
-        <w:rPr>
-          <w:b/>
-        </w:rPr>
-      </w:pPr>
-      <w:r>
-        <w:rPr>
-          <w:b/>
-        </w:rPr>
-        <w:t>Distance Measurement:</w:t>
-      </w:r>
-    </w:p>
-    <w:p>
-      <w:pPr>
-        <w:pStyle w:val="ListParagraph"/>
-        <w:numPr>
-          <w:ilvl w:val="0"/>
-          <w:numId w:val="5"/>
-        </w:numPr>
-      </w:pPr>
-      <w:r>
-        <w:t>Get Distance Measurement</w:t>
-      </w:r>
-      <w:r>
-        <w:t>.</w:t>
-      </w:r>
-    </w:p>
-    <w:p>
-      <w:pPr>
-        <w:pStyle w:val="ListParagraph"/>
-        <w:numPr>
-          <w:ilvl w:val="0"/>
-          <w:numId w:val="5"/>
-        </w:numPr>
-      </w:pPr>
-      <w:r>
-        <w:t>Deactivate Distance Measurement Capability</w:t>
-      </w:r>
-      <w:r>
-        <w:t>.</w:t>
-      </w:r>
-    </w:p>
-    <w:p>
-      <w:pPr>
-        <w:pStyle w:val="ListParagraph"/>
-        <w:numPr>
-          <w:ilvl w:val="0"/>
-          <w:numId w:val="5"/>
-        </w:numPr>
-      </w:pPr>
-      <w:r>
-        <w:t>Active Distance Measurement Capability</w:t>
-      </w:r>
-      <w:r>
-        <w:t>.</w:t>
-      </w:r>
-    </w:p>
-    <w:p>
-      <w:pPr>
-        <w:rPr>
-          <w:b/>
-        </w:rPr>
-      </w:pPr>
-      <w:r>
-        <w:rPr>
-          <w:b/>
-        </w:rPr>
-        <w:t>Platform Levelling System:</w:t>
-      </w:r>
-    </w:p>
-    <w:p>
-      <w:pPr>
-        <w:pStyle w:val="ListParagraph"/>
-        <w:numPr>
-          <w:ilvl w:val="0"/>
-          <w:numId w:val="6"/>
-        </w:numPr>
-        <w:rPr>
-          <w:b/>
-        </w:rPr>
-      </w:pPr>
-      <w:r>
-        <w:t>Get platform angles to horizontal.</w:t>
-      </w:r>
-    </w:p>
-    <w:p>
-      <w:pPr>
-        <w:pStyle w:val="ListParagraph"/>
-        <w:numPr>
-          <w:ilvl w:val="0"/>
-          <w:numId w:val="6"/>
-        </w:numPr>
-        <w:rPr>
-          <w:b/>
-        </w:rPr>
-      </w:pPr>
-      <w:r>
-        <w:t>Rotate platform bolt.</w:t>
-      </w:r>
-    </w:p>
     <w:p/>
     <w:sectPr>
       <w:pgSz w:w="11906" w:h="16838"/>
@@ -587,6 +737,119 @@
     </w:lvl>
   </w:abstractNum>
   <w:abstractNum w:abstractNumId="1" w15:restartNumberingAfterBreak="0">
+    <w:nsid w:val="13985292"/>
+    <w:multiLevelType w:val="hybridMultilevel"/>
+    <w:tmpl w:val="FB7EBB02"/>
+    <w:lvl w:ilvl="0" w:tplc="08090001">
+      <w:start w:val="1"/>
+      <w:numFmt w:val="bullet"/>
+      <w:lvlText w:val=""/>
+      <w:lvlJc w:val="left"/>
+      <w:pPr>
+        <w:ind w:left="720" w:hanging="360"/>
+      </w:pPr>
+      <w:rPr>
+        <w:rFonts w:ascii="Symbol" w:hAnsi="Symbol" w:hint="default"/>
+      </w:rPr>
+    </w:lvl>
+    <w:lvl w:ilvl="1" w:tplc="08090003" w:tentative="1">
+      <w:start w:val="1"/>
+      <w:numFmt w:val="bullet"/>
+      <w:lvlText w:val="o"/>
+      <w:lvlJc w:val="left"/>
+      <w:pPr>
+        <w:ind w:left="1440" w:hanging="360"/>
+      </w:pPr>
+      <w:rPr>
+        <w:rFonts w:ascii="Courier New" w:hAnsi="Courier New" w:cs="Courier New" w:hint="default"/>
+      </w:rPr>
+    </w:lvl>
+    <w:lvl w:ilvl="2" w:tplc="08090005" w:tentative="1">
+      <w:start w:val="1"/>
+      <w:numFmt w:val="bullet"/>
+      <w:lvlText w:val=""/>
+      <w:lvlJc w:val="left"/>
+      <w:pPr>
+        <w:ind w:left="2160" w:hanging="360"/>
+      </w:pPr>
+      <w:rPr>
+        <w:rFonts w:ascii="Wingdings" w:hAnsi="Wingdings" w:hint="default"/>
+      </w:rPr>
+    </w:lvl>
+    <w:lvl w:ilvl="3" w:tplc="08090001" w:tentative="1">
+      <w:start w:val="1"/>
+      <w:numFmt w:val="bullet"/>
+      <w:lvlText w:val=""/>
+      <w:lvlJc w:val="left"/>
+      <w:pPr>
+        <w:ind w:left="2880" w:hanging="360"/>
+      </w:pPr>
+      <w:rPr>
+        <w:rFonts w:ascii="Symbol" w:hAnsi="Symbol" w:hint="default"/>
+      </w:rPr>
+    </w:lvl>
+    <w:lvl w:ilvl="4" w:tplc="08090003" w:tentative="1">
+      <w:start w:val="1"/>
+      <w:numFmt w:val="bullet"/>
+      <w:lvlText w:val="o"/>
+      <w:lvlJc w:val="left"/>
+      <w:pPr>
+        <w:ind w:left="3600" w:hanging="360"/>
+      </w:pPr>
+      <w:rPr>
+        <w:rFonts w:ascii="Courier New" w:hAnsi="Courier New" w:cs="Courier New" w:hint="default"/>
+      </w:rPr>
+    </w:lvl>
+    <w:lvl w:ilvl="5" w:tplc="08090005" w:tentative="1">
+      <w:start w:val="1"/>
+      <w:numFmt w:val="bullet"/>
+      <w:lvlText w:val=""/>
+      <w:lvlJc w:val="left"/>
+      <w:pPr>
+        <w:ind w:left="4320" w:hanging="360"/>
+      </w:pPr>
+      <w:rPr>
+        <w:rFonts w:ascii="Wingdings" w:hAnsi="Wingdings" w:hint="default"/>
+      </w:rPr>
+    </w:lvl>
+    <w:lvl w:ilvl="6" w:tplc="08090001" w:tentative="1">
+      <w:start w:val="1"/>
+      <w:numFmt w:val="bullet"/>
+      <w:lvlText w:val=""/>
+      <w:lvlJc w:val="left"/>
+      <w:pPr>
+        <w:ind w:left="5040" w:hanging="360"/>
+      </w:pPr>
+      <w:rPr>
+        <w:rFonts w:ascii="Symbol" w:hAnsi="Symbol" w:hint="default"/>
+      </w:rPr>
+    </w:lvl>
+    <w:lvl w:ilvl="7" w:tplc="08090003" w:tentative="1">
+      <w:start w:val="1"/>
+      <w:numFmt w:val="bullet"/>
+      <w:lvlText w:val="o"/>
+      <w:lvlJc w:val="left"/>
+      <w:pPr>
+        <w:ind w:left="5760" w:hanging="360"/>
+      </w:pPr>
+      <w:rPr>
+        <w:rFonts w:ascii="Courier New" w:hAnsi="Courier New" w:cs="Courier New" w:hint="default"/>
+      </w:rPr>
+    </w:lvl>
+    <w:lvl w:ilvl="8" w:tplc="08090005" w:tentative="1">
+      <w:start w:val="1"/>
+      <w:numFmt w:val="bullet"/>
+      <w:lvlText w:val=""/>
+      <w:lvlJc w:val="left"/>
+      <w:pPr>
+        <w:ind w:left="6480" w:hanging="360"/>
+      </w:pPr>
+      <w:rPr>
+        <w:rFonts w:ascii="Wingdings" w:hAnsi="Wingdings" w:hint="default"/>
+      </w:rPr>
+    </w:lvl>
+  </w:abstractNum>
+  <w:abstractNum w:abstractNumId="2" w15:restartNumberingAfterBreak="0">
     <w:nsid w:val="187504E8"/>
     <w:multiLevelType w:val="hybridMultilevel"/>
     <w:tmpl w:val="AC361E3A"/>
@@ -699,10 +962,123 @@
       </w:rPr>
     </w:lvl>
   </w:abstractNum>
-  <w:abstractNum w:abstractNumId="2" w15:restartNumberingAfterBreak="0">
+  <w:abstractNum w:abstractNumId="3" w15:restartNumberingAfterBreak="0">
+    <w:nsid w:val="38AF4CA5"/>
+    <w:multiLevelType w:val="hybridMultilevel"/>
+    <w:tmpl w:val="0BE0E914"/>
+    <w:lvl w:ilvl="0" w:tplc="08090001">
+      <w:start w:val="1"/>
+      <w:numFmt w:val="bullet"/>
+      <w:lvlText w:val=""/>
+      <w:lvlJc w:val="left"/>
+      <w:pPr>
+        <w:ind w:left="720" w:hanging="360"/>
+      </w:pPr>
+      <w:rPr>
+        <w:rFonts w:ascii="Symbol" w:hAnsi="Symbol" w:hint="default"/>
+      </w:rPr>
+    </w:lvl>
+    <w:lvl w:ilvl="1" w:tplc="08090003" w:tentative="1">
+      <w:start w:val="1"/>
+      <w:numFmt w:val="bullet"/>
+      <w:lvlText w:val="o"/>
+      <w:lvlJc w:val="left"/>
+      <w:pPr>
+        <w:ind w:left="1440" w:hanging="360"/>
+      </w:pPr>
+      <w:rPr>
+        <w:rFonts w:ascii="Courier New" w:hAnsi="Courier New" w:cs="Courier New" w:hint="default"/>
+      </w:rPr>
+    </w:lvl>
+    <w:lvl w:ilvl="2" w:tplc="08090005" w:tentative="1">
+      <w:start w:val="1"/>
+      <w:numFmt w:val="bullet"/>
+      <w:lvlText w:val=""/>
+      <w:lvlJc w:val="left"/>
+      <w:pPr>
+        <w:ind w:left="2160" w:hanging="360"/>
+      </w:pPr>
+      <w:rPr>
+        <w:rFonts w:ascii="Wingdings" w:hAnsi="Wingdings" w:hint="default"/>
+      </w:rPr>
+    </w:lvl>
+    <w:lvl w:ilvl="3" w:tplc="08090001" w:tentative="1">
+      <w:start w:val="1"/>
+      <w:numFmt w:val="bullet"/>
+      <w:lvlText w:val=""/>
+      <w:lvlJc w:val="left"/>
+      <w:pPr>
+        <w:ind w:left="2880" w:hanging="360"/>
+      </w:pPr>
+      <w:rPr>
+        <w:rFonts w:ascii="Symbol" w:hAnsi="Symbol" w:hint="default"/>
+      </w:rPr>
+    </w:lvl>
+    <w:lvl w:ilvl="4" w:tplc="08090003" w:tentative="1">
+      <w:start w:val="1"/>
+      <w:numFmt w:val="bullet"/>
+      <w:lvlText w:val="o"/>
+      <w:lvlJc w:val="left"/>
+      <w:pPr>
+        <w:ind w:left="3600" w:hanging="360"/>
+      </w:pPr>
+      <w:rPr>
+        <w:rFonts w:ascii="Courier New" w:hAnsi="Courier New" w:cs="Courier New" w:hint="default"/>
+      </w:rPr>
+    </w:lvl>
+    <w:lvl w:ilvl="5" w:tplc="08090005" w:tentative="1">
+      <w:start w:val="1"/>
+      <w:numFmt w:val="bullet"/>
+      <w:lvlText w:val=""/>
+      <w:lvlJc w:val="left"/>
+      <w:pPr>
+        <w:ind w:left="4320" w:hanging="360"/>
+      </w:pPr>
+      <w:rPr>
+        <w:rFonts w:ascii="Wingdings" w:hAnsi="Wingdings" w:hint="default"/>
+      </w:rPr>
+    </w:lvl>
+    <w:lvl w:ilvl="6" w:tplc="08090001" w:tentative="1">
+      <w:start w:val="1"/>
+      <w:numFmt w:val="bullet"/>
+      <w:lvlText w:val=""/>
+      <w:lvlJc w:val="left"/>
+      <w:pPr>
+        <w:ind w:left="5040" w:hanging="360"/>
+      </w:pPr>
+      <w:rPr>
+        <w:rFonts w:ascii="Symbol" w:hAnsi="Symbol" w:hint="default"/>
+      </w:rPr>
+    </w:lvl>
+    <w:lvl w:ilvl="7" w:tplc="08090003" w:tentative="1">
+      <w:start w:val="1"/>
+      <w:numFmt w:val="bullet"/>
+      <w:lvlText w:val="o"/>
+      <w:lvlJc w:val="left"/>
+      <w:pPr>
+        <w:ind w:left="5760" w:hanging="360"/>
+      </w:pPr>
+      <w:rPr>
+        <w:rFonts w:ascii="Courier New" w:hAnsi="Courier New" w:cs="Courier New" w:hint="default"/>
+      </w:rPr>
+    </w:lvl>
+    <w:lvl w:ilvl="8" w:tplc="08090005" w:tentative="1">
+      <w:start w:val="1"/>
+      <w:numFmt w:val="bullet"/>
+      <w:lvlText w:val=""/>
+      <w:lvlJc w:val="left"/>
+      <w:pPr>
+        <w:ind w:left="6480" w:hanging="360"/>
+      </w:pPr>
+      <w:rPr>
+        <w:rFonts w:ascii="Wingdings" w:hAnsi="Wingdings" w:hint="default"/>
+      </w:rPr>
+    </w:lvl>
+  </w:abstractNum>
+  <w:abstractNum w:abstractNumId="4" w15:restartNumberingAfterBreak="0">
     <w:nsid w:val="394973BA"/>
     <w:multiLevelType w:val="hybridMultilevel"/>
-    <w:tmpl w:val="A7BC45D4"/>
+    <w:tmpl w:val="B8AAC62E"/>
     <w:lvl w:ilvl="0" w:tplc="08090001">
       <w:start w:val="1"/>
       <w:numFmt w:val="bullet"/>
@@ -812,7 +1188,7 @@
       </w:rPr>
     </w:lvl>
   </w:abstractNum>
-  <w:abstractNum w:abstractNumId="3" w15:restartNumberingAfterBreak="0">
+  <w:abstractNum w:abstractNumId="5" w15:restartNumberingAfterBreak="0">
     <w:nsid w:val="5859120B"/>
     <w:multiLevelType w:val="hybridMultilevel"/>
     <w:tmpl w:val="CE5AF8F2"/>
@@ -925,7 +1301,7 @@
       </w:rPr>
     </w:lvl>
   </w:abstractNum>
-  <w:abstractNum w:abstractNumId="4" w15:restartNumberingAfterBreak="0">
+  <w:abstractNum w:abstractNumId="6" w15:restartNumberingAfterBreak="0">
     <w:nsid w:val="71A34475"/>
     <w:multiLevelType w:val="hybridMultilevel"/>
     <w:tmpl w:val="DD3E4C16"/>
@@ -1038,7 +1414,7 @@
       </w:rPr>
     </w:lvl>
   </w:abstractNum>
-  <w:abstractNum w:abstractNumId="5" w15:restartNumberingAfterBreak="0">
+  <w:abstractNum w:abstractNumId="7" w15:restartNumberingAfterBreak="0">
     <w:nsid w:val="71CA30E2"/>
     <w:multiLevelType w:val="hybridMultilevel"/>
     <w:tmpl w:val="3850A2BC"/>
@@ -1152,22 +1528,28 @@
     </w:lvl>
   </w:abstractNum>
   <w:num w:numId="1">
+    <w:abstractNumId w:val="4"/>
+  </w:num>
+  <w:num w:numId="2">
     <w:abstractNumId w:val="2"/>
   </w:num>
-  <w:num w:numId="2">
-    <w:abstractNumId w:val="1"/>
-  </w:num>
   <w:num w:numId="3">
-    <w:abstractNumId w:val="3"/>
+    <w:abstractNumId w:val="5"/>
   </w:num>
   <w:num w:numId="4">
     <w:abstractNumId w:val="0"/>
   </w:num>
   <w:num w:numId="5">
-    <w:abstractNumId w:val="4"/>
+    <w:abstractNumId w:val="6"/>
   </w:num>
   <w:num w:numId="6">
-    <w:abstractNumId w:val="5"/>
+    <w:abstractNumId w:val="7"/>
+  </w:num>
+  <w:num w:numId="7">
+    <w:abstractNumId w:val="1"/>
+  </w:num>
+  <w:num w:numId="8">
+    <w:abstractNumId w:val="3"/>
   </w:num>
 </w:numbering>
 </file>

</xml_diff>